<commit_message>
Removed numbering from reference header
</commit_message>
<xml_diff>
--- a/Manuscripts/Muscle Tsc1 Knockout Paper/Manuscript-nojournalformats.docx
+++ b/Manuscripts/Muscle Tsc1 Knockout Paper/Manuscript-nojournalformats.docx
@@ -4037,6 +4037,7 @@
         <w:t>FVB-</w:t>
       </w:r>
       <w:proofErr w:type="spellStart"/>
+      <w:proofErr w:type="gramStart"/>
       <w:r>
         <w:rPr>
           <w:rFonts w:ascii="Arial" w:hAnsi="Arial" w:cs="Arial"/>
@@ -4059,6 +4060,7 @@
         <w:t>(</w:t>
       </w:r>
       <w:proofErr w:type="spellStart"/>
+      <w:proofErr w:type="gramEnd"/>
       <w:r>
         <w:rPr>
           <w:rFonts w:ascii="Arial" w:hAnsi="Arial" w:cs="Arial"/>
@@ -6771,14 +6773,25 @@
         </w:rPr>
         <w:t>3</w:t>
       </w:r>
-      <w:r>
-        <w:rPr>
-          <w:rFonts w:ascii="Arial" w:hAnsi="Arial" w:cs="Arial"/>
-          <w:color w:val="000000" w:themeColor="text1"/>
-          <w:sz w:val="22"/>
-          <w:szCs w:val="22"/>
-        </w:rPr>
-        <w:t>H]glucose and [1-</w:t>
+      <w:proofErr w:type="gramStart"/>
+      <w:r>
+        <w:rPr>
+          <w:rFonts w:ascii="Arial" w:hAnsi="Arial" w:cs="Arial"/>
+          <w:color w:val="000000" w:themeColor="text1"/>
+          <w:sz w:val="22"/>
+          <w:szCs w:val="22"/>
+        </w:rPr>
+        <w:t>H]glucose</w:t>
+      </w:r>
+      <w:proofErr w:type="gramEnd"/>
+      <w:r>
+        <w:rPr>
+          <w:rFonts w:ascii="Arial" w:hAnsi="Arial" w:cs="Arial"/>
+          <w:color w:val="000000" w:themeColor="text1"/>
+          <w:sz w:val="22"/>
+          <w:szCs w:val="22"/>
+        </w:rPr>
+        <w:t xml:space="preserve"> and [1-</w:t>
       </w:r>
       <w:r>
         <w:rPr>
@@ -7275,7 +7288,27 @@
           <w:sz w:val="22"/>
           <w:szCs w:val="22"/>
         </w:rPr>
-        <w:t xml:space="preserve"> kit.  All samples had a RNA Integrity number</w:t>
+        <w:t xml:space="preserve"> kit.  All samples had </w:t>
+      </w:r>
+      <w:proofErr w:type="gramStart"/>
+      <w:r>
+        <w:rPr>
+          <w:rFonts w:ascii="Arial" w:hAnsi="Arial" w:cs="Arial"/>
+          <w:color w:val="000000" w:themeColor="text1"/>
+          <w:sz w:val="22"/>
+          <w:szCs w:val="22"/>
+        </w:rPr>
+        <w:t>a</w:t>
+      </w:r>
+      <w:proofErr w:type="gramEnd"/>
+      <w:r>
+        <w:rPr>
+          <w:rFonts w:ascii="Arial" w:hAnsi="Arial" w:cs="Arial"/>
+          <w:color w:val="000000" w:themeColor="text1"/>
+          <w:sz w:val="22"/>
+          <w:szCs w:val="22"/>
+        </w:rPr>
+        <w:t xml:space="preserve"> RNA Integrity number</w:t>
       </w:r>
       <w:r>
         <w:rPr>
@@ -7313,7 +7346,27 @@
           <w:sz w:val="22"/>
           <w:szCs w:val="22"/>
         </w:rPr>
-        <w:t xml:space="preserve">) was enriched for Poly A RNA using </w:t>
+        <w:t xml:space="preserve">) was enriched for Poly </w:t>
+      </w:r>
+      <w:proofErr w:type="gramStart"/>
+      <w:r>
+        <w:rPr>
+          <w:rFonts w:ascii="Arial" w:hAnsi="Arial" w:cs="Arial"/>
+          <w:color w:val="000000" w:themeColor="text1"/>
+          <w:sz w:val="22"/>
+          <w:szCs w:val="22"/>
+        </w:rPr>
+        <w:t>A</w:t>
+      </w:r>
+      <w:proofErr w:type="gramEnd"/>
+      <w:r>
+        <w:rPr>
+          <w:rFonts w:ascii="Arial" w:hAnsi="Arial" w:cs="Arial"/>
+          <w:color w:val="000000" w:themeColor="text1"/>
+          <w:sz w:val="22"/>
+          <w:szCs w:val="22"/>
+        </w:rPr>
+        <w:t xml:space="preserve"> RNA using </w:t>
       </w:r>
       <w:r>
         <w:rPr>
@@ -8083,7 +8136,7 @@
           <w:sz w:val="22"/>
           <w:szCs w:val="22"/>
         </w:rPr>
-        <w:t xml:space="preserve"> in RIPA buffer (50 mM Tris pH 7.4, 0.25% sodium deoxycholate, 1% NP40, 150 mM sodium </w:t>
+        <w:t xml:space="preserve"> in RIPA buffer (50 mM Tris pH 7.4, 0.25% sodium deoxycholate, 1% NP40, 150 </w:t>
       </w:r>
       <w:proofErr w:type="spellStart"/>
       <w:r>
@@ -8093,6 +8146,26 @@
           <w:sz w:val="22"/>
           <w:szCs w:val="22"/>
         </w:rPr>
+        <w:t>mM</w:t>
+      </w:r>
+      <w:proofErr w:type="spellEnd"/>
+      <w:r>
+        <w:rPr>
+          <w:rFonts w:ascii="Arial" w:hAnsi="Arial" w:cs="Arial"/>
+          <w:color w:val="000000" w:themeColor="text1"/>
+          <w:sz w:val="22"/>
+          <w:szCs w:val="22"/>
+        </w:rPr>
+        <w:t xml:space="preserve"> sodium </w:t>
+      </w:r>
+      <w:proofErr w:type="spellStart"/>
+      <w:r>
+        <w:rPr>
+          <w:rFonts w:ascii="Arial" w:hAnsi="Arial" w:cs="Arial"/>
+          <w:color w:val="000000" w:themeColor="text1"/>
+          <w:sz w:val="22"/>
+          <w:szCs w:val="22"/>
+        </w:rPr>
         <w:t>choride</w:t>
       </w:r>
       <w:proofErr w:type="spellEnd"/>
@@ -8103,7 +8176,27 @@
           <w:sz w:val="22"/>
           <w:szCs w:val="22"/>
         </w:rPr>
-        <w:t xml:space="preserve">, 1 mM EDTA, 100 </w:t>
+        <w:t xml:space="preserve">, 1 </w:t>
+      </w:r>
+      <w:proofErr w:type="spellStart"/>
+      <w:r>
+        <w:rPr>
+          <w:rFonts w:ascii="Arial" w:hAnsi="Arial" w:cs="Arial"/>
+          <w:color w:val="000000" w:themeColor="text1"/>
+          <w:sz w:val="22"/>
+          <w:szCs w:val="22"/>
+        </w:rPr>
+        <w:t>mM</w:t>
+      </w:r>
+      <w:proofErr w:type="spellEnd"/>
+      <w:r>
+        <w:rPr>
+          <w:rFonts w:ascii="Arial" w:hAnsi="Arial" w:cs="Arial"/>
+          <w:color w:val="000000" w:themeColor="text1"/>
+          <w:sz w:val="22"/>
+          <w:szCs w:val="22"/>
+        </w:rPr>
+        <w:t xml:space="preserve"> EDTA, 100 </w:t>
       </w:r>
       <w:proofErr w:type="spellStart"/>
       <w:r>
@@ -13925,7 +14018,17 @@
           <w:sz w:val="22"/>
           <w:szCs w:val="22"/>
         </w:rPr>
-        <w:t xml:space="preserve"> was not different between knockout and control mice, whereas </w:t>
+        <w:t xml:space="preserve"> was not different between knockout and control mice, </w:t>
+      </w:r>
+      <w:proofErr w:type="gramStart"/>
+      <w:r>
+        <w:rPr>
+          <w:rFonts w:ascii="Arial" w:hAnsi="Arial" w:cs="Arial"/>
+          <w:color w:val="000000" w:themeColor="text1"/>
+          <w:sz w:val="22"/>
+          <w:szCs w:val="22"/>
+        </w:rPr>
+        <w:t xml:space="preserve">whereas </w:t>
       </w:r>
       <w:r>
         <w:rPr>
@@ -13943,7 +14046,17 @@
           <w:sz w:val="22"/>
           <w:szCs w:val="22"/>
         </w:rPr>
-        <w:t xml:space="preserve">2-deoxyglucose uptake into </w:t>
+        <w:t>2</w:t>
+      </w:r>
+      <w:proofErr w:type="gramEnd"/>
+      <w:r>
+        <w:rPr>
+          <w:rFonts w:ascii="Arial" w:hAnsi="Arial" w:cs="Arial"/>
+          <w:color w:val="000000" w:themeColor="text1"/>
+          <w:sz w:val="22"/>
+          <w:szCs w:val="22"/>
+        </w:rPr>
+        <w:t xml:space="preserve">-deoxyglucose uptake into </w:t>
       </w:r>
       <w:r>
         <w:rPr>
@@ -15535,7 +15648,27 @@
           <w:sz w:val="22"/>
           <w:szCs w:val="22"/>
         </w:rPr>
-        <w:t xml:space="preserve"> in the face of a HFD</w:t>
+        <w:t xml:space="preserve"> in the face of </w:t>
+      </w:r>
+      <w:proofErr w:type="gramStart"/>
+      <w:r>
+        <w:rPr>
+          <w:rFonts w:ascii="Arial" w:hAnsi="Arial" w:cs="Arial"/>
+          <w:color w:val="000000" w:themeColor="text1"/>
+          <w:sz w:val="22"/>
+          <w:szCs w:val="22"/>
+        </w:rPr>
+        <w:t>a</w:t>
+      </w:r>
+      <w:proofErr w:type="gramEnd"/>
+      <w:r>
+        <w:rPr>
+          <w:rFonts w:ascii="Arial" w:hAnsi="Arial" w:cs="Arial"/>
+          <w:color w:val="000000" w:themeColor="text1"/>
+          <w:sz w:val="22"/>
+          <w:szCs w:val="22"/>
+        </w:rPr>
+        <w:t xml:space="preserve"> HFD</w:t>
       </w:r>
       <w:r>
         <w:rPr>
@@ -19070,7 +19203,27 @@
           <w:sz w:val="22"/>
           <w:szCs w:val="22"/>
         </w:rPr>
-        <w:t xml:space="preserve"> subset of mice were </w:t>
+        <w:t xml:space="preserve"> subset of mice </w:t>
+      </w:r>
+      <w:proofErr w:type="gramStart"/>
+      <w:r>
+        <w:rPr>
+          <w:rFonts w:ascii="Arial" w:hAnsi="Arial" w:cs="Arial"/>
+          <w:color w:val="000000" w:themeColor="text1"/>
+          <w:sz w:val="22"/>
+          <w:szCs w:val="22"/>
+        </w:rPr>
+        <w:t>were</w:t>
+      </w:r>
+      <w:proofErr w:type="gramEnd"/>
+      <w:r>
+        <w:rPr>
+          <w:rFonts w:ascii="Arial" w:hAnsi="Arial" w:cs="Arial"/>
+          <w:color w:val="000000" w:themeColor="text1"/>
+          <w:sz w:val="22"/>
+          <w:szCs w:val="22"/>
+        </w:rPr>
+        <w:t xml:space="preserve"> </w:t>
       </w:r>
       <w:r>
         <w:rPr>
@@ -25799,8 +25952,6 @@
           <w:szCs w:val="22"/>
         </w:rPr>
       </w:pPr>
-      <w:bookmarkStart w:id="0" w:name="_GoBack"/>
-      <w:bookmarkEnd w:id="0"/>
       <w:r>
         <w:rPr>
           <w:rFonts w:ascii="Arial" w:hAnsi="Arial" w:cs="Arial"/>
@@ -26397,15 +26548,8 @@
           <w:szCs w:val="22"/>
         </w:rPr>
       </w:pPr>
-      <w:r>
-        <w:rPr>
-          <w:rFonts w:ascii="Arial" w:hAnsi="Arial" w:cs="Arial"/>
-          <w:color w:val="000000" w:themeColor="text1"/>
-          <w:sz w:val="22"/>
-          <w:szCs w:val="22"/>
-        </w:rPr>
-        <w:t xml:space="preserve">7.0 </w:t>
-      </w:r>
+      <w:bookmarkStart w:id="0" w:name="_GoBack"/>
+      <w:bookmarkEnd w:id="0"/>
       <w:r>
         <w:rPr>
           <w:rFonts w:ascii="Arial" w:hAnsi="Arial" w:cs="Arial"/>
@@ -31175,7 +31319,27 @@
           <w:sz w:val="22"/>
           <w:szCs w:val="22"/>
         </w:rPr>
-        <w:t xml:space="preserve">E) Blood glucose curves during an tolerance test and F) the glucose infusion, glucose turnover and endogenous glucose production rates during a </w:t>
+        <w:t xml:space="preserve">E) Blood glucose curves during </w:t>
+      </w:r>
+      <w:proofErr w:type="gramStart"/>
+      <w:r>
+        <w:rPr>
+          <w:rFonts w:ascii="Arial" w:hAnsi="Arial" w:cs="Arial"/>
+          <w:color w:val="000000" w:themeColor="text1"/>
+          <w:sz w:val="22"/>
+          <w:szCs w:val="22"/>
+        </w:rPr>
+        <w:t>an</w:t>
+      </w:r>
+      <w:proofErr w:type="gramEnd"/>
+      <w:r>
+        <w:rPr>
+          <w:rFonts w:ascii="Arial" w:hAnsi="Arial" w:cs="Arial"/>
+          <w:color w:val="000000" w:themeColor="text1"/>
+          <w:sz w:val="22"/>
+          <w:szCs w:val="22"/>
+        </w:rPr>
+        <w:t xml:space="preserve"> tolerance test and F) the glucose infusion, glucose turnover and endogenous glucose production rates during a </w:t>
       </w:r>
       <w:proofErr w:type="spellStart"/>
       <w:r>
@@ -33916,7 +34080,7 @@
     </w:rPrDefault>
     <w:pPrDefault/>
   </w:docDefaults>
-  <w:latentStyles w:defLockedState="0" w:defUIPriority="99" w:defSemiHidden="0" w:defUnhideWhenUsed="0" w:defQFormat="0" w:count="376">
+  <w:latentStyles w:defLockedState="0" w:defUIPriority="99" w:defSemiHidden="0" w:defUnhideWhenUsed="0" w:defQFormat="0" w:count="375">
     <w:lsdException w:name="Normal" w:uiPriority="0" w:qFormat="1"/>
     <w:lsdException w:name="heading 1" w:uiPriority="9" w:qFormat="1"/>
     <w:lsdException w:name="heading 2" w:semiHidden="1" w:uiPriority="9" w:unhideWhenUsed="1" w:qFormat="1"/>
@@ -34022,6 +34186,7 @@
     <w:lsdException w:name="HTML Sample" w:semiHidden="1" w:unhideWhenUsed="1"/>
     <w:lsdException w:name="HTML Typewriter" w:semiHidden="1" w:unhideWhenUsed="1"/>
     <w:lsdException w:name="HTML Variable" w:semiHidden="1" w:unhideWhenUsed="1"/>
+    <w:lsdException w:name="Normal Table" w:semiHidden="1" w:unhideWhenUsed="1"/>
     <w:lsdException w:name="annotation subject" w:semiHidden="1" w:unhideWhenUsed="1"/>
     <w:lsdException w:name="No List" w:semiHidden="1" w:unhideWhenUsed="1"/>
     <w:lsdException w:name="Outline List 1" w:semiHidden="1" w:unhideWhenUsed="1"/>
@@ -34068,8 +34233,10 @@
     <w:lsdException w:name="Table Subtle 2" w:semiHidden="1" w:unhideWhenUsed="1"/>
     <w:lsdException w:name="Table Web 1" w:semiHidden="1" w:unhideWhenUsed="1"/>
     <w:lsdException w:name="Table Web 2" w:semiHidden="1" w:unhideWhenUsed="1"/>
+    <w:lsdException w:name="Table Web 3" w:semiHidden="1" w:unhideWhenUsed="1"/>
     <w:lsdException w:name="Balloon Text" w:semiHidden="1" w:unhideWhenUsed="1"/>
     <w:lsdException w:name="Table Grid" w:uiPriority="59"/>
+    <w:lsdException w:name="Table Theme" w:semiHidden="1" w:unhideWhenUsed="1"/>
     <w:lsdException w:name="Placeholder Text" w:semiHidden="1"/>
     <w:lsdException w:name="No Spacing" w:uiPriority="1" w:qFormat="1"/>
     <w:lsdException w:name="Light Shading" w:uiPriority="60"/>
@@ -34287,7 +34454,6 @@
     <w:lsdException w:name="List Table 7 Colorful Accent 6" w:uiPriority="52"/>
     <w:lsdException w:name="Mention" w:semiHidden="1" w:unhideWhenUsed="1"/>
     <w:lsdException w:name="Smart Hyperlink" w:semiHidden="1" w:unhideWhenUsed="1"/>
-    <w:lsdException w:name="Smart Link" w:semiHidden="1" w:unhideWhenUsed="1"/>
   </w:latentStyles>
   <w:style w:type="paragraph" w:default="1" w:styleId="Normal">
     <w:name w:val="Normal"/>
@@ -35096,7 +35262,7 @@
 </file>
 
 <file path=customXml/itemProps1.xml><?xml version="1.0" encoding="utf-8"?>
-<ds:datastoreItem xmlns:ds="http://schemas.openxmlformats.org/officeDocument/2006/customXml" ds:itemID="{E17A9035-F9C8-974B-9F12-521F50DE6BC1}">
+<ds:datastoreItem xmlns:ds="http://schemas.openxmlformats.org/officeDocument/2006/customXml" ds:itemID="{0E6877B0-C354-8A44-BB9C-18173189DAE8}">
   <ds:schemaRefs>
     <ds:schemaRef ds:uri="http://schemas.openxmlformats.org/officeDocument/2006/bibliography"/>
   </ds:schemaRefs>

</xml_diff>